<commit_message>
ajuste documento info adicional
</commit_message>
<xml_diff>
--- a/doc/Info adicional para el desarrollo de fe colombia ubl20.docx
+++ b/doc/Info adicional para el desarrollo de fe colombia ubl20.docx
@@ -1625,6 +1625,9 @@
       <w:r>
         <w:t xml:space="preserve"> fecol1</w:t>
       </w:r>
+      <w:r>
+        <w:t xml:space="preserve"> esquema fecol1</w:t>
+      </w:r>
     </w:p>
     <w:p>
       <w:r>
@@ -1638,6 +1641,9 @@
       <w:r>
         <w:t xml:space="preserve"> fecol2</w:t>
       </w:r>
+      <w:r>
+        <w:t xml:space="preserve"> esquema fecol2</w:t>
+      </w:r>
     </w:p>
     <w:p>
       <w:r>
@@ -1651,6 +1657,24 @@
       <w:r>
         <w:t xml:space="preserve"> fecol3</w:t>
       </w:r>
+      <w:r>
+        <w:t xml:space="preserve"> esquema fecol3</w:t>
+      </w:r>
+    </w:p>
+    <w:p>
+      <w:r>
+        <w:t xml:space="preserve">Cada usuario tiene asignado un esquema donde puede crear objetos </w:t>
+      </w:r>
+      <w:proofErr w:type="spellStart"/>
+      <w:r>
+        <w:t>sql</w:t>
+      </w:r>
+      <w:proofErr w:type="spellEnd"/>
+      <w:r>
+        <w:t>. Por favor no crear ningún objeto en el esquema dbo.</w:t>
+      </w:r>
+      <w:bookmarkStart w:id="0" w:name="_GoBack"/>
+      <w:bookmarkEnd w:id="0"/>
     </w:p>
     <w:p/>
     <w:p>
@@ -1667,7 +1691,6 @@
     <w:p>
       <w:proofErr w:type="spellStart"/>
       <w:r>
-        <w:lastRenderedPageBreak/>
         <w:t>CfdiColombiaSqlSetup</w:t>
       </w:r>
       <w:proofErr w:type="spellEnd"/>
@@ -1679,10 +1702,7 @@
       </w:r>
       <w:proofErr w:type="spellEnd"/>
     </w:p>
-    <w:p>
-      <w:bookmarkStart w:id="0" w:name="_GoBack"/>
-      <w:bookmarkEnd w:id="0"/>
-    </w:p>
+    <w:p/>
     <w:sectPr>
       <w:pgSz w:w="12240" w:h="15840"/>
       <w:pgMar w:top="1440" w:right="1440" w:bottom="1440" w:left="1440" w:header="708" w:footer="708" w:gutter="0"/>

</xml_diff>